<commit_message>
-Allow do webscraping between StartDate and EndDate
</commit_message>
<xml_diff>
--- a/M2.851_20181_Practica1.docx
+++ b/M2.851_20181_Practica1.docx
@@ -75,10 +75,18 @@
           <w:sz w:val="28"/>
           <w:lang w:val="es-ES"/>
         </w:rPr>
-        <w:t xml:space="preserve"> El Guennouni</w:t>
-      </w:r>
-      <w:bookmarkStart w:id="0" w:name="_GoBack"/>
-      <w:bookmarkEnd w:id="0"/>
+        <w:t xml:space="preserve"> El </w:t>
+      </w:r>
+      <w:proofErr w:type="spellStart"/>
+      <w:r>
+        <w:rPr>
+          <w:rFonts w:ascii="Times New Roman"/>
+          <w:sz w:val="28"/>
+          <w:lang w:val="es-ES"/>
+        </w:rPr>
+        <w:t>Guennouni</w:t>
+      </w:r>
+      <w:proofErr w:type="spellEnd"/>
     </w:p>
     <w:p>
       <w:pPr>
@@ -179,39 +187,91 @@
           <w:lang w:val="es-ES"/>
         </w:rPr>
       </w:pPr>
+      <w:r>
+        <w:rPr>
+          <w:lang w:val="es-ES"/>
+        </w:rPr>
+        <w:t>BMN</w:t>
+      </w:r>
+      <w:r>
+        <w:rPr>
+          <w:lang w:val="es-ES"/>
+        </w:rPr>
+        <w:t>_Startdate_Enddate</w:t>
+      </w:r>
+      <w:bookmarkStart w:id="0" w:name="_GoBack"/>
+      <w:bookmarkEnd w:id="0"/>
+      <w:r>
+        <w:rPr>
+          <w:lang w:val="es-ES"/>
+        </w:rPr>
+        <w:t>.csv</w:t>
+      </w:r>
+    </w:p>
+    <w:p>
+      <w:pPr>
+        <w:rPr>
+          <w:lang w:val="es-ES"/>
+        </w:rPr>
+      </w:pPr>
+    </w:p>
+    <w:p>
+      <w:pPr>
+        <w:rPr>
+          <w:lang w:val="es-ES"/>
+        </w:rPr>
+      </w:pPr>
+      <w:r>
+        <w:rPr>
+          <w:lang w:val="es-ES"/>
+        </w:rPr>
+        <w:t>Como ya se ha dicho anteriormente, el enlace nos provee de la información de la Bolsa de Madrid, e</w:t>
+      </w:r>
+      <w:r>
+        <w:rPr>
+          <w:lang w:val="es-ES"/>
+        </w:rPr>
+        <w:t xml:space="preserve">ntre los campos que nos proporciona se puede observar la evolución </w:t>
+      </w:r>
+      <w:r>
+        <w:rPr>
+          <w:lang w:val="es-ES"/>
+        </w:rPr>
+        <w:t xml:space="preserve">en una franja de tiempo (entre </w:t>
+      </w:r>
       <w:proofErr w:type="spellStart"/>
       <w:r>
         <w:rPr>
           <w:lang w:val="es-ES"/>
         </w:rPr>
-        <w:t>BMN.cvs</w:t>
+        <w:t>Start</w:t>
       </w:r>
       <w:proofErr w:type="spellEnd"/>
-    </w:p>
-    <w:p>
-      <w:pPr>
-        <w:rPr>
-          <w:lang w:val="es-ES"/>
-        </w:rPr>
-      </w:pPr>
-    </w:p>
-    <w:p>
-      <w:pPr>
-        <w:rPr>
-          <w:lang w:val="es-ES"/>
-        </w:rPr>
-      </w:pPr>
-      <w:r>
-        <w:rPr>
-          <w:lang w:val="es-ES"/>
-        </w:rPr>
-        <w:t>Como ya se ha dicho anteriormente, el enlace nos provee de la información de la Bolsa de Madrid, e</w:t>
-      </w:r>
-      <w:r>
-        <w:rPr>
-          <w:lang w:val="es-ES"/>
-        </w:rPr>
-        <w:t xml:space="preserve">ntre los campos que nos proporciona se puede observar la evolución diaria de los </w:t>
+      <w:r>
+        <w:rPr>
+          <w:lang w:val="es-ES"/>
+        </w:rPr>
+        <w:t xml:space="preserve"> date y </w:t>
+      </w:r>
+      <w:proofErr w:type="spellStart"/>
+      <w:r>
+        <w:rPr>
+          <w:lang w:val="es-ES"/>
+        </w:rPr>
+        <w:t>End</w:t>
+      </w:r>
+      <w:proofErr w:type="spellEnd"/>
+      <w:r>
+        <w:rPr>
+          <w:lang w:val="es-ES"/>
+        </w:rPr>
+        <w:t xml:space="preserve"> date) </w:t>
+      </w:r>
+      <w:r>
+        <w:rPr>
+          <w:lang w:val="es-ES"/>
+        </w:rPr>
+        <w:t xml:space="preserve">de los </w:t>
       </w:r>
       <w:r>
         <w:rPr>
@@ -253,13 +313,19 @@
         <w:rPr>
           <w:lang w:val="es-ES"/>
         </w:rPr>
-        <w:t xml:space="preserve"> cada 15 minutos</w:t>
-      </w:r>
-      <w:r>
-        <w:rPr>
-          <w:lang w:val="es-ES"/>
-        </w:rPr>
-        <w:t>, que es el tiempo previsible de actualización de la información de origen.</w:t>
+        <w:t xml:space="preserve"> cada</w:t>
+      </w:r>
+      <w:r>
+        <w:rPr>
+          <w:lang w:val="es-ES"/>
+        </w:rPr>
+        <w:t xml:space="preserve"> vez que se detecte que el contenido haya cambiado</w:t>
+      </w:r>
+      <w:r>
+        <w:rPr>
+          <w:lang w:val="es-ES"/>
+        </w:rPr>
+        <w:t>.</w:t>
       </w:r>
     </w:p>
     <w:p>
@@ -289,6 +355,163 @@
           <w:lang w:val="es-ES"/>
         </w:rPr>
       </w:pPr>
+    </w:p>
+    <w:p>
+      <w:pPr>
+        <w:pStyle w:val="Prrafodelista"/>
+        <w:numPr>
+          <w:ilvl w:val="0"/>
+          <w:numId w:val="8"/>
+        </w:numPr>
+        <w:rPr>
+          <w:lang w:val="es-ES"/>
+        </w:rPr>
+      </w:pPr>
+      <w:r>
+        <w:rPr>
+          <w:lang w:val="es-ES"/>
+        </w:rPr>
+        <w:t>Datos de entrada</w:t>
+      </w:r>
+      <w:r>
+        <w:rPr>
+          <w:noProof/>
+          <w:lang w:val="es-ES" w:eastAsia="es-ES"/>
+        </w:rPr>
+        <w:t xml:space="preserve">                                </w:t>
+      </w:r>
+      <w:r>
+        <w:rPr>
+          <w:noProof/>
+          <w:lang w:val="es-ES" w:eastAsia="es-ES"/>
+        </w:rPr>
+        <w:drawing>
+          <wp:inline distT="0" distB="0" distL="0" distR="0" wp14:anchorId="55F5B3F4" wp14:editId="4E056F75">
+            <wp:extent cx="5612130" cy="3350260"/>
+            <wp:effectExtent l="0" t="0" r="7620" b="2540"/>
+            <wp:docPr id="1" name="Imagen 1"/>
+            <wp:cNvGraphicFramePr>
+              <a:graphicFrameLocks xmlns:a="http://schemas.openxmlformats.org/drawingml/2006/main" noChangeAspect="1"/>
+            </wp:cNvGraphicFramePr>
+            <a:graphic xmlns:a="http://schemas.openxmlformats.org/drawingml/2006/main">
+              <a:graphicData uri="http://schemas.openxmlformats.org/drawingml/2006/picture">
+                <pic:pic xmlns:pic="http://schemas.openxmlformats.org/drawingml/2006/picture">
+                  <pic:nvPicPr>
+                    <pic:cNvPr id="0" name=""/>
+                    <pic:cNvPicPr/>
+                  </pic:nvPicPr>
+                  <pic:blipFill>
+                    <a:blip r:embed="rId8"/>
+                    <a:stretch>
+                      <a:fillRect/>
+                    </a:stretch>
+                  </pic:blipFill>
+                  <pic:spPr>
+                    <a:xfrm>
+                      <a:off x="0" y="0"/>
+                      <a:ext cx="5612130" cy="3350260"/>
+                    </a:xfrm>
+                    <a:prstGeom prst="rect">
+                      <a:avLst/>
+                    </a:prstGeom>
+                  </pic:spPr>
+                </pic:pic>
+              </a:graphicData>
+            </a:graphic>
+          </wp:inline>
+        </w:drawing>
+      </w:r>
+    </w:p>
+    <w:p>
+      <w:pPr>
+        <w:rPr>
+          <w:noProof/>
+          <w:lang w:val="es-ES" w:eastAsia="es-ES"/>
+        </w:rPr>
+      </w:pPr>
+    </w:p>
+    <w:p>
+      <w:pPr>
+        <w:rPr>
+          <w:noProof/>
+          <w:lang w:val="es-ES" w:eastAsia="es-ES"/>
+        </w:rPr>
+      </w:pPr>
+    </w:p>
+    <w:p>
+      <w:pPr>
+        <w:rPr>
+          <w:lang w:val="es-ES"/>
+        </w:rPr>
+      </w:pPr>
+    </w:p>
+    <w:p>
+      <w:pPr>
+        <w:pStyle w:val="Prrafodelista"/>
+        <w:numPr>
+          <w:ilvl w:val="0"/>
+          <w:numId w:val="8"/>
+        </w:numPr>
+        <w:rPr>
+          <w:lang w:val="es-ES"/>
+        </w:rPr>
+      </w:pPr>
+      <w:r>
+        <w:rPr>
+          <w:lang w:val="es-ES"/>
+        </w:rPr>
+        <w:t>Posible representación</w:t>
+      </w:r>
+    </w:p>
+    <w:p>
+      <w:pPr>
+        <w:pStyle w:val="Prrafodelista"/>
+        <w:ind w:left="720" w:firstLine="0"/>
+        <w:rPr>
+          <w:lang w:val="es-ES"/>
+        </w:rPr>
+      </w:pPr>
+      <w:r>
+        <w:rPr>
+          <w:noProof/>
+          <w:lang w:val="es-ES" w:eastAsia="es-ES"/>
+        </w:rPr>
+        <w:drawing>
+          <wp:inline distT="0" distB="0" distL="0" distR="0" wp14:anchorId="534DFF1E" wp14:editId="7241027A">
+            <wp:extent cx="5597719" cy="2687541"/>
+            <wp:effectExtent l="0" t="0" r="0" b="0"/>
+            <wp:docPr id="2" name="Imagen 2"/>
+            <wp:cNvGraphicFramePr>
+              <a:graphicFrameLocks xmlns:a="http://schemas.openxmlformats.org/drawingml/2006/main" noChangeAspect="1"/>
+            </wp:cNvGraphicFramePr>
+            <a:graphic xmlns:a="http://schemas.openxmlformats.org/drawingml/2006/main">
+              <a:graphicData uri="http://schemas.openxmlformats.org/drawingml/2006/picture">
+                <pic:pic xmlns:pic="http://schemas.openxmlformats.org/drawingml/2006/picture">
+                  <pic:nvPicPr>
+                    <pic:cNvPr id="0" name=""/>
+                    <pic:cNvPicPr/>
+                  </pic:nvPicPr>
+                  <pic:blipFill>
+                    <a:blip r:embed="rId9"/>
+                    <a:stretch>
+                      <a:fillRect/>
+                    </a:stretch>
+                  </pic:blipFill>
+                  <pic:spPr>
+                    <a:xfrm>
+                      <a:off x="0" y="0"/>
+                      <a:ext cx="5597719" cy="2687541"/>
+                    </a:xfrm>
+                    <a:prstGeom prst="rect">
+                      <a:avLst/>
+                    </a:prstGeom>
+                  </pic:spPr>
+                </pic:pic>
+              </a:graphicData>
+            </a:graphic>
+          </wp:inline>
+        </w:drawing>
+      </w:r>
     </w:p>
     <w:p>
       <w:pPr>
@@ -442,13 +665,7 @@
         <w:rPr>
           <w:lang w:val="es-ES"/>
         </w:rPr>
-        <w:t>:</w:t>
-      </w:r>
-      <w:r>
-        <w:rPr>
-          <w:lang w:val="es-ES"/>
-        </w:rPr>
-        <w:t xml:space="preserve"> </w:t>
+        <w:t xml:space="preserve">: </w:t>
       </w:r>
       <w:r>
         <w:rPr>
@@ -482,13 +699,7 @@
         <w:rPr>
           <w:lang w:val="es-ES"/>
         </w:rPr>
-        <w:t>:</w:t>
-      </w:r>
-      <w:r>
-        <w:rPr>
-          <w:lang w:val="es-ES"/>
-        </w:rPr>
-        <w:t xml:space="preserve"> </w:t>
+        <w:t xml:space="preserve">: </w:t>
       </w:r>
       <w:r>
         <w:rPr>
@@ -522,13 +733,7 @@
         <w:rPr>
           <w:lang w:val="es-ES"/>
         </w:rPr>
-        <w:t>:</w:t>
-      </w:r>
-      <w:r>
-        <w:rPr>
-          <w:lang w:val="es-ES"/>
-        </w:rPr>
-        <w:t xml:space="preserve"> </w:t>
+        <w:t xml:space="preserve">: </w:t>
       </w:r>
       <w:r>
         <w:rPr>
@@ -562,13 +767,7 @@
         <w:rPr>
           <w:lang w:val="es-ES"/>
         </w:rPr>
-        <w:t>:</w:t>
-      </w:r>
-      <w:r>
-        <w:rPr>
-          <w:lang w:val="es-ES"/>
-        </w:rPr>
-        <w:t xml:space="preserve"> </w:t>
+        <w:t xml:space="preserve">: </w:t>
       </w:r>
       <w:r>
         <w:rPr>
@@ -600,13 +799,7 @@
         <w:rPr>
           <w:lang w:val="es-ES"/>
         </w:rPr>
-        <w:t>:</w:t>
-      </w:r>
-      <w:r>
-        <w:rPr>
-          <w:lang w:val="es-ES"/>
-        </w:rPr>
-        <w:t xml:space="preserve"> </w:t>
+        <w:t xml:space="preserve">: </w:t>
       </w:r>
       <w:r>
         <w:rPr>
@@ -638,13 +831,7 @@
         <w:rPr>
           <w:lang w:val="es-ES"/>
         </w:rPr>
-        <w:t>:</w:t>
-      </w:r>
-      <w:r>
-        <w:rPr>
-          <w:lang w:val="es-ES"/>
-        </w:rPr>
-        <w:t xml:space="preserve"> </w:t>
+        <w:t xml:space="preserve">: </w:t>
       </w:r>
       <w:r>
         <w:rPr>
@@ -676,13 +863,7 @@
         <w:rPr>
           <w:lang w:val="es-ES"/>
         </w:rPr>
-        <w:t>:</w:t>
-      </w:r>
-      <w:r>
-        <w:rPr>
-          <w:lang w:val="es-ES"/>
-        </w:rPr>
-        <w:t xml:space="preserve"> </w:t>
+        <w:t xml:space="preserve">: </w:t>
       </w:r>
       <w:r>
         <w:rPr>
@@ -738,7 +919,7 @@
         </w:rPr>
         <w:t xml:space="preserve">Los datos han sido recolectados desde la página web de la Bolsa de Madrid </w:t>
       </w:r>
-      <w:hyperlink r:id="rId8" w:history="1">
+      <w:hyperlink r:id="rId10" w:history="1">
         <w:r>
           <w:rPr>
             <w:rStyle w:val="Hipervnculo"/>
@@ -772,7 +953,6 @@
         <w:rPr>
           <w:lang w:val="es-ES"/>
         </w:rPr>
-        <w:lastRenderedPageBreak/>
         <w:t>Inspiración</w:t>
       </w:r>
     </w:p>
@@ -818,7 +998,14 @@
         <w:rPr>
           <w:lang w:val="es-ES"/>
         </w:rPr>
-        <w:t>Estudiar la fluctuación en los principales índices que engloba y se encuentran gestionados dentro de la Bolsa de Madrid.</w:t>
+        <w:t xml:space="preserve">Estudiar la fluctuación en los principales índices que engloba y se encuentran </w:t>
+      </w:r>
+      <w:r>
+        <w:rPr>
+          <w:lang w:val="es-ES"/>
+        </w:rPr>
+        <w:lastRenderedPageBreak/>
+        <w:t>gestionados dentro de la Bolsa de Madrid.</w:t>
       </w:r>
     </w:p>
     <w:p>
@@ -844,14 +1031,12 @@
         </w:rPr>
         <w:t xml:space="preserve">, como por ejemplo </w:t>
       </w:r>
-      <w:proofErr w:type="gramStart"/>
-      <w:r>
-        <w:rPr>
-          <w:lang w:val="es-ES"/>
-        </w:rPr>
-        <w:t>el asesoramientos</w:t>
-      </w:r>
-      <w:proofErr w:type="gramEnd"/>
+      <w:r>
+        <w:rPr>
+          <w:lang w:val="es-ES"/>
+        </w:rPr>
+        <w:t>el asesoramiento</w:t>
+      </w:r>
       <w:r>
         <w:rPr>
           <w:lang w:val="es-ES"/>
@@ -879,18 +1064,6 @@
     </w:p>
     <w:p>
       <w:pPr>
-        <w:pStyle w:val="Prrafodelista"/>
-        <w:numPr>
-          <w:ilvl w:val="0"/>
-          <w:numId w:val="5"/>
-        </w:numPr>
-        <w:rPr>
-          <w:lang w:val="es-ES"/>
-        </w:rPr>
-      </w:pPr>
-    </w:p>
-    <w:p>
-      <w:pPr>
         <w:rPr>
           <w:lang w:val="es-ES"/>
         </w:rPr>
@@ -1098,7 +1271,7 @@
           <w:lang w:val="es-ES"/>
         </w:rPr>
       </w:pPr>
-      <w:hyperlink r:id="rId9" w:history="1">
+      <w:hyperlink r:id="rId11" w:history="1">
         <w:r>
           <w:rPr>
             <w:rStyle w:val="Hipervnculo"/>
@@ -1264,13 +1437,6 @@
         </w:rPr>
         <w:t>Contribuciones</w:t>
       </w:r>
-    </w:p>
-    <w:p>
-      <w:pPr>
-        <w:rPr>
-          <w:lang w:val="es-ES"/>
-        </w:rPr>
-      </w:pPr>
     </w:p>
     <w:p>
       <w:pPr>
@@ -1333,7 +1499,6 @@
                 <w:b/>
                 <w:color w:val="000078"/>
               </w:rPr>
-              <w:lastRenderedPageBreak/>
               <w:t>Contribuciones</w:t>
             </w:r>
             <w:proofErr w:type="spellEnd"/>
@@ -1463,7 +1628,21 @@
               <w:rPr>
                 <w:color w:val="000078"/>
               </w:rPr>
-              <w:t xml:space="preserve"> de las </w:t>
+              <w:t xml:space="preserve"> de </w:t>
+            </w:r>
+            <w:proofErr w:type="spellStart"/>
+            <w:r>
+              <w:rPr>
+                <w:color w:val="000078"/>
+              </w:rPr>
+              <w:t>las</w:t>
+            </w:r>
+            <w:proofErr w:type="spellEnd"/>
+            <w:r>
+              <w:rPr>
+                <w:color w:val="000078"/>
+              </w:rPr>
+              <w:t xml:space="preserve"> </w:t>
             </w:r>
             <w:proofErr w:type="spellStart"/>
             <w:r>
@@ -1604,8 +1783,8 @@
       </w:pPr>
     </w:p>
     <w:sectPr>
-      <w:headerReference w:type="default" r:id="rId10"/>
-      <w:footerReference w:type="default" r:id="rId11"/>
+      <w:headerReference w:type="default" r:id="rId12"/>
+      <w:footerReference w:type="default" r:id="rId13"/>
       <w:pgSz w:w="11920" w:h="16860"/>
       <w:pgMar w:top="1760" w:right="880" w:bottom="2520" w:left="1680" w:header="30" w:footer="2323" w:gutter="0"/>
       <w:cols w:space="720"/>
@@ -1664,14 +1843,7 @@
                     <w:color w:val="000078"/>
                     <w:sz w:val="16"/>
                   </w:rPr>
-                  <w:t>PRACTICA</w:t>
-                </w:r>
-                <w:r>
-                  <w:rPr>
-                    <w:color w:val="000078"/>
-                    <w:sz w:val="16"/>
-                  </w:rPr>
-                  <w:t xml:space="preserve"> 1</w:t>
+                  <w:t>PRACTICA 1</w:t>
                 </w:r>
               </w:p>
             </w:txbxContent>
@@ -1939,6 +2111,119 @@
 <file path=word/numbering.xml><?xml version="1.0" encoding="utf-8"?>
 <w:numbering xmlns:wpc="http://schemas.microsoft.com/office/word/2010/wordprocessingCanvas" xmlns:mc="http://schemas.openxmlformats.org/markup-compatibility/2006" xmlns:o="urn:schemas-microsoft-com:office:office" xmlns:r="http://schemas.openxmlformats.org/officeDocument/2006/relationships" xmlns:m="http://schemas.openxmlformats.org/officeDocument/2006/math" xmlns:v="urn:schemas-microsoft-com:vml" xmlns:wp14="http://schemas.microsoft.com/office/word/2010/wordprocessingDrawing" xmlns:wp="http://schemas.openxmlformats.org/drawingml/2006/wordprocessingDrawing" xmlns:w10="urn:schemas-microsoft-com:office:word" xmlns:w="http://schemas.openxmlformats.org/wordprocessingml/2006/main" xmlns:w14="http://schemas.microsoft.com/office/word/2010/wordml" xmlns:wpg="http://schemas.microsoft.com/office/word/2010/wordprocessingGroup" xmlns:wpi="http://schemas.microsoft.com/office/word/2010/wordprocessingInk" xmlns:wne="http://schemas.microsoft.com/office/word/2006/wordml" xmlns:wps="http://schemas.microsoft.com/office/word/2010/wordprocessingShape" mc:Ignorable="w14 wp14">
   <w:abstractNum w:abstractNumId="0">
+    <w:nsid w:val="136948FF"/>
+    <w:multiLevelType w:val="hybridMultilevel"/>
+    <w:tmpl w:val="260AD39C"/>
+    <w:lvl w:ilvl="0" w:tplc="0C0A0001">
+      <w:start w:val="1"/>
+      <w:numFmt w:val="bullet"/>
+      <w:lvlText w:val=""/>
+      <w:lvlJc w:val="left"/>
+      <w:pPr>
+        <w:ind w:left="720" w:hanging="360"/>
+      </w:pPr>
+      <w:rPr>
+        <w:rFonts w:ascii="Symbol" w:hAnsi="Symbol" w:hint="default"/>
+      </w:rPr>
+    </w:lvl>
+    <w:lvl w:ilvl="1" w:tplc="0C0A0003" w:tentative="1">
+      <w:start w:val="1"/>
+      <w:numFmt w:val="bullet"/>
+      <w:lvlText w:val="o"/>
+      <w:lvlJc w:val="left"/>
+      <w:pPr>
+        <w:ind w:left="1440" w:hanging="360"/>
+      </w:pPr>
+      <w:rPr>
+        <w:rFonts w:ascii="Courier New" w:hAnsi="Courier New" w:cs="Courier New" w:hint="default"/>
+      </w:rPr>
+    </w:lvl>
+    <w:lvl w:ilvl="2" w:tplc="0C0A0005" w:tentative="1">
+      <w:start w:val="1"/>
+      <w:numFmt w:val="bullet"/>
+      <w:lvlText w:val=""/>
+      <w:lvlJc w:val="left"/>
+      <w:pPr>
+        <w:ind w:left="2160" w:hanging="360"/>
+      </w:pPr>
+      <w:rPr>
+        <w:rFonts w:ascii="Wingdings" w:hAnsi="Wingdings" w:hint="default"/>
+      </w:rPr>
+    </w:lvl>
+    <w:lvl w:ilvl="3" w:tplc="0C0A0001" w:tentative="1">
+      <w:start w:val="1"/>
+      <w:numFmt w:val="bullet"/>
+      <w:lvlText w:val=""/>
+      <w:lvlJc w:val="left"/>
+      <w:pPr>
+        <w:ind w:left="2880" w:hanging="360"/>
+      </w:pPr>
+      <w:rPr>
+        <w:rFonts w:ascii="Symbol" w:hAnsi="Symbol" w:hint="default"/>
+      </w:rPr>
+    </w:lvl>
+    <w:lvl w:ilvl="4" w:tplc="0C0A0003" w:tentative="1">
+      <w:start w:val="1"/>
+      <w:numFmt w:val="bullet"/>
+      <w:lvlText w:val="o"/>
+      <w:lvlJc w:val="left"/>
+      <w:pPr>
+        <w:ind w:left="3600" w:hanging="360"/>
+      </w:pPr>
+      <w:rPr>
+        <w:rFonts w:ascii="Courier New" w:hAnsi="Courier New" w:cs="Courier New" w:hint="default"/>
+      </w:rPr>
+    </w:lvl>
+    <w:lvl w:ilvl="5" w:tplc="0C0A0005" w:tentative="1">
+      <w:start w:val="1"/>
+      <w:numFmt w:val="bullet"/>
+      <w:lvlText w:val=""/>
+      <w:lvlJc w:val="left"/>
+      <w:pPr>
+        <w:ind w:left="4320" w:hanging="360"/>
+      </w:pPr>
+      <w:rPr>
+        <w:rFonts w:ascii="Wingdings" w:hAnsi="Wingdings" w:hint="default"/>
+      </w:rPr>
+    </w:lvl>
+    <w:lvl w:ilvl="6" w:tplc="0C0A0001" w:tentative="1">
+      <w:start w:val="1"/>
+      <w:numFmt w:val="bullet"/>
+      <w:lvlText w:val=""/>
+      <w:lvlJc w:val="left"/>
+      <w:pPr>
+        <w:ind w:left="5040" w:hanging="360"/>
+      </w:pPr>
+      <w:rPr>
+        <w:rFonts w:ascii="Symbol" w:hAnsi="Symbol" w:hint="default"/>
+      </w:rPr>
+    </w:lvl>
+    <w:lvl w:ilvl="7" w:tplc="0C0A0003" w:tentative="1">
+      <w:start w:val="1"/>
+      <w:numFmt w:val="bullet"/>
+      <w:lvlText w:val="o"/>
+      <w:lvlJc w:val="left"/>
+      <w:pPr>
+        <w:ind w:left="5760" w:hanging="360"/>
+      </w:pPr>
+      <w:rPr>
+        <w:rFonts w:ascii="Courier New" w:hAnsi="Courier New" w:cs="Courier New" w:hint="default"/>
+      </w:rPr>
+    </w:lvl>
+    <w:lvl w:ilvl="8" w:tplc="0C0A0005" w:tentative="1">
+      <w:start w:val="1"/>
+      <w:numFmt w:val="bullet"/>
+      <w:lvlText w:val=""/>
+      <w:lvlJc w:val="left"/>
+      <w:pPr>
+        <w:ind w:left="6480" w:hanging="360"/>
+      </w:pPr>
+      <w:rPr>
+        <w:rFonts w:ascii="Wingdings" w:hAnsi="Wingdings" w:hint="default"/>
+      </w:rPr>
+    </w:lvl>
+  </w:abstractNum>
+  <w:abstractNum w:abstractNumId="1">
     <w:nsid w:val="15EF2D15"/>
     <w:multiLevelType w:val="hybridMultilevel"/>
     <w:tmpl w:val="964A38C2"/>
@@ -2048,7 +2333,7 @@
       </w:rPr>
     </w:lvl>
   </w:abstractNum>
-  <w:abstractNum w:abstractNumId="1">
+  <w:abstractNum w:abstractNumId="2">
     <w:nsid w:val="2C4637F2"/>
     <w:multiLevelType w:val="hybridMultilevel"/>
     <w:tmpl w:val="FBFC9FF8"/>
@@ -2134,7 +2419,7 @@
       </w:pPr>
     </w:lvl>
   </w:abstractNum>
-  <w:abstractNum w:abstractNumId="2">
+  <w:abstractNum w:abstractNumId="3">
     <w:nsid w:val="326E7301"/>
     <w:multiLevelType w:val="hybridMultilevel"/>
     <w:tmpl w:val="6FC2D074"/>
@@ -2247,7 +2532,7 @@
       </w:rPr>
     </w:lvl>
   </w:abstractNum>
-  <w:abstractNum w:abstractNumId="3">
+  <w:abstractNum w:abstractNumId="4">
     <w:nsid w:val="43CD49CF"/>
     <w:multiLevelType w:val="hybridMultilevel"/>
     <w:tmpl w:val="893AEBDC"/>
@@ -2360,7 +2645,7 @@
       </w:rPr>
     </w:lvl>
   </w:abstractNum>
-  <w:abstractNum w:abstractNumId="4">
+  <w:abstractNum w:abstractNumId="5">
     <w:nsid w:val="44B934E3"/>
     <w:multiLevelType w:val="hybridMultilevel"/>
     <w:tmpl w:val="53242580"/>
@@ -2466,7 +2751,7 @@
       </w:rPr>
     </w:lvl>
   </w:abstractNum>
-  <w:abstractNum w:abstractNumId="5">
+  <w:abstractNum w:abstractNumId="6">
     <w:nsid w:val="4A3B74D1"/>
     <w:multiLevelType w:val="hybridMultilevel"/>
     <w:tmpl w:val="8D5812D0"/>
@@ -2581,7 +2866,7 @@
       </w:rPr>
     </w:lvl>
   </w:abstractNum>
-  <w:abstractNum w:abstractNumId="6">
+  <w:abstractNum w:abstractNumId="7">
     <w:nsid w:val="72D52142"/>
     <w:multiLevelType w:val="hybridMultilevel"/>
     <w:tmpl w:val="3DAC6738"/>
@@ -2695,25 +2980,28 @@
     </w:lvl>
   </w:abstractNum>
   <w:num w:numId="1">
-    <w:abstractNumId w:val="0"/>
+    <w:abstractNumId w:val="1"/>
   </w:num>
   <w:num w:numId="2">
+    <w:abstractNumId w:val="6"/>
+  </w:num>
+  <w:num w:numId="3">
     <w:abstractNumId w:val="5"/>
   </w:num>
-  <w:num w:numId="3">
+  <w:num w:numId="4">
+    <w:abstractNumId w:val="3"/>
+  </w:num>
+  <w:num w:numId="5">
+    <w:abstractNumId w:val="7"/>
+  </w:num>
+  <w:num w:numId="6">
+    <w:abstractNumId w:val="2"/>
+  </w:num>
+  <w:num w:numId="7">
     <w:abstractNumId w:val="4"/>
   </w:num>
-  <w:num w:numId="4">
-    <w:abstractNumId w:val="2"/>
-  </w:num>
-  <w:num w:numId="5">
-    <w:abstractNumId w:val="6"/>
-  </w:num>
-  <w:num w:numId="6">
-    <w:abstractNumId w:val="1"/>
-  </w:num>
-  <w:num w:numId="7">
-    <w:abstractNumId w:val="3"/>
+  <w:num w:numId="8">
+    <w:abstractNumId w:val="0"/>
   </w:num>
 </w:numbering>
 </file>
@@ -3068,6 +3356,33 @@
     <w:rPr>
       <w:color w:val="0000FF" w:themeColor="hyperlink"/>
       <w:u w:val="single"/>
+    </w:rPr>
+  </w:style>
+  <w:style w:type="paragraph" w:styleId="Textodeglobo">
+    <w:name w:val="Balloon Text"/>
+    <w:basedOn w:val="Normal"/>
+    <w:link w:val="TextodegloboCar"/>
+    <w:uiPriority w:val="99"/>
+    <w:semiHidden/>
+    <w:unhideWhenUsed/>
+    <w:rsid w:val="00B65C9B"/>
+    <w:rPr>
+      <w:rFonts w:ascii="Tahoma" w:hAnsi="Tahoma" w:cs="Tahoma"/>
+      <w:sz w:val="16"/>
+      <w:szCs w:val="16"/>
+    </w:rPr>
+  </w:style>
+  <w:style w:type="character" w:customStyle="1" w:styleId="TextodegloboCar">
+    <w:name w:val="Texto de globo Car"/>
+    <w:basedOn w:val="Fuentedeprrafopredeter"/>
+    <w:link w:val="Textodeglobo"/>
+    <w:uiPriority w:val="99"/>
+    <w:semiHidden/>
+    <w:rsid w:val="00B65C9B"/>
+    <w:rPr>
+      <w:rFonts w:ascii="Tahoma" w:eastAsia="Arial" w:hAnsi="Tahoma" w:cs="Tahoma"/>
+      <w:sz w:val="16"/>
+      <w:szCs w:val="16"/>
     </w:rPr>
   </w:style>
 </w:styles>

</xml_diff>